<commit_message>
statistická ročenka 2021 - data o VS za 2019
</commit_message>
<xml_diff>
--- a/results.docx
+++ b/results.docx
@@ -341,7 +341,19 @@
         <w:pStyle w:val="FirstParagraph"/>
       </w:pPr>
       <w:r>
-        <w:t xml:space="preserve">Veřejný sektor celkem zaměstnává téměř 1 milion lidí. Necelá polovina z těchto zaměstnanců veřejného sektoru je dle údajů pro rok 2020 placena ze státního rozpočtu: 265 tisíc skrz příspěvkové organizace, pod které spadají i učitelé a další zaměstnanci škol, a dalších 198 tisíc skrz organizace, které zahrnují například policii, armádu, ministerstva a další úřady. Platy těchto celkem 464 tisíc</w:t>
+        <w:t xml:space="preserve">Veřejný sektor celkem zaměstnává téměř 1 milion lidí.</w:t>
+      </w:r>
+      <w:r>
+        <w:t xml:space="preserve"> </w:t>
+      </w:r>
+      <w:r>
+        <w:t xml:space="preserve">Necelá polovina z těchto zaměstnanců veřejného sektoru je dle údajů pro rok 2020 placena ze státního rozpočtu: 265 tisíc skrz příspěvkové organizace, pod které spadají i učitelé a další zaměstnanci škol, a dalších 198 tisíc skrz organizace, které zahrnují například policii, armádu, ministerstva a další úřady.</w:t>
+      </w:r>
+      <w:r>
+        <w:t xml:space="preserve"> </w:t>
+      </w:r>
+      <w:r>
+        <w:t xml:space="preserve">Platy těchto celkem 464 tisíc</w:t>
       </w:r>
       <w:r>
         <w:t xml:space="preserve"> </w:t>
@@ -357,7 +369,19 @@
         <w:t xml:space="preserve"> </w:t>
       </w:r>
       <w:r>
-        <w:t xml:space="preserve">jsou hrazeny ze státního rozpočtu (a takto i definujeme státní zaměstnance, tj. když je jejich plat hrazen ze státního rozpočtu, což je jiné chápání tohoto pojmu než dle zákona o státní službě). Díky tomuto pro ně máme od Ministerstva financí detailní informace o jejich počtech a platech. Tato detailní data v</w:t>
+        <w:t xml:space="preserve">jsou hrazeny ze státního rozpočtu (a takto i definujeme státní zaměstnance, tj. když je jejich plat hrazen ze státního rozpočtu, což je jiné chápání tohoto pojmu než dle zákona o státní službě).</w:t>
+      </w:r>
+      <w:r>
+        <w:t xml:space="preserve"> </w:t>
+      </w:r>
+      <w:r>
+        <w:t xml:space="preserve">Díky tomuto pro ně máme od Ministerstva financí detailní informace o jejich počtech a platech.</w:t>
+      </w:r>
+      <w:r>
+        <w:t xml:space="preserve"> </w:t>
+      </w:r>
+      <w:r>
+        <w:t xml:space="preserve">Tato detailní data v</w:t>
       </w:r>
       <w:r>
         <w:t xml:space="preserve"> </w:t>
@@ -395,7 +419,13 @@
         <w:t xml:space="preserve">státní úředníky</w:t>
       </w:r>
       <w:r>
-        <w:t xml:space="preserve">. Státní úředníci jsou častým předmětem veřejných diskuzí, je to napříč organizacemi relativně srovnatelná skupina zaměstnanců (alespoň na rozdíl od ostatních státních zaměstnanců) a je to důležitá skupina zaměstnanců z hlediska fungování státu a realizace jeho veřejných politik.</w:t>
+        <w:t xml:space="preserve">.</w:t>
+      </w:r>
+      <w:r>
+        <w:t xml:space="preserve"> </w:t>
+      </w:r>
+      <w:r>
+        <w:t xml:space="preserve">Státní úředníci jsou častým předmětem veřejných diskuzí, je to napříč organizacemi relativně srovnatelná skupina zaměstnanců (alespoň na rozdíl od ostatních státních zaměstnanců) a je to důležitá skupina zaměstnanců z hlediska fungování státu a realizace jeho veřejných politik.</w:t>
       </w:r>
       <w:r>
         <w:t xml:space="preserve"> </w:t>
@@ -436,7 +466,13 @@
         <w:t xml:space="preserve"> </w:t>
       </w:r>
       <w:r>
-        <w:t xml:space="preserve">státní zaměstnanci, a státní úředníci především, jsou hlavními otázkami pro tuto studii. Zodpovězení těchto otázek nám umožní chápat vývoj výše platů v kontextu vývoje celé ekonomiky, lépe pochopit potenciál diskutovaných konsolidačních opatření týkajících se státních zaměstnanců, pozorovat zda došlo zavedením Zákona o státní službě k výrazným změnám v počtech či platech státních úředníků nebo zda se změnila efektivita rozpočtového procesu vzhledem k tzv. neobsazeným místům.</w:t>
+        <w:t xml:space="preserve">státní zaměstnanci, a státní úředníci především, jsou hlavními otázkami pro tuto studii.</w:t>
+      </w:r>
+      <w:r>
+        <w:t xml:space="preserve"> </w:t>
+      </w:r>
+      <w:r>
+        <w:t xml:space="preserve">Zodpovězení těchto otázek nám umožní chápat vývoj výše platů v kontextu vývoje celé ekonomiky, lépe pochopit potenciál diskutovaných konsolidačních opatření týkajících se státních zaměstnanců, pozorovat zda došlo zavedením Zákona o státní službě k výrazným změnám v počtech či platech státních úředníků nebo zda se změnila efektivita rozpočtového procesu vzhledem k tzv. neobsazeným místům.</w:t>
       </w:r>
     </w:p>
     <w:p>
@@ -464,7 +500,13 @@
         <w:t xml:space="preserve">)</w:t>
       </w:r>
       <w:r>
-        <w:t xml:space="preserve">. Data z této dřívější</w:t>
+        <w:t xml:space="preserve">.</w:t>
+      </w:r>
+      <w:r>
+        <w:t xml:space="preserve"> </w:t>
+      </w:r>
+      <w:r>
+        <w:t xml:space="preserve">Data z této dřívější</w:t>
       </w:r>
       <w:r>
         <w:t xml:space="preserve"> </w:t>
@@ -481,7 +523,13 @@
         <w:t xml:space="preserve"> </w:t>
       </w:r>
       <w:r>
-        <w:t xml:space="preserve">pro roky 2003 až 2012 rozšiřujeme o data pro roky 2013 až 2020. Metodologické a datové detaily popisujeme v</w:t>
+        <w:t xml:space="preserve">pro roky 2003 až 2012 rozšiřujeme o data pro roky 2013 až 2020.</w:t>
+      </w:r>
+      <w:r>
+        <w:t xml:space="preserve"> </w:t>
+      </w:r>
+      <w:r>
+        <w:t xml:space="preserve">Metodologické a datové detaily popisujeme v</w:t>
       </w:r>
       <w:r>
         <w:t xml:space="preserve"> </w:t>
@@ -525,7 +573,13 @@
         <w:pStyle w:val="FirstParagraph"/>
       </w:pPr>
       <w:r>
-        <w:t xml:space="preserve">Celkem 464 tisíc zaměstnanců je placeno ze státního rozpočtu dle údajů pro rok 2020. Tyto státní zaměstnance</w:t>
+        <w:t xml:space="preserve">Celkem 464 tisíc zaměstnanců je placeno ze státního rozpočtu dle údajů pro rok 2020.</w:t>
+      </w:r>
+      <w:r>
+        <w:t xml:space="preserve"> </w:t>
+      </w:r>
+      <w:r>
+        <w:t xml:space="preserve">Tyto státní zaměstnance</w:t>
       </w:r>
       <w:r>
         <w:rPr>
@@ -567,7 +621,19 @@
         <w:t xml:space="preserve"> </w:t>
       </w:r>
       <w:r>
-        <w:t xml:space="preserve">nejlépe odpovídají součtu prvních tří skupin dle regulace zaměstnanosti (graf 1): ministerstva, úřady ústřední i neústřední státní správy (78 tisíc). Na ministerstvech pracuje 23 tisíc lidí, na ostatních ústředních úřadech (například Úřad vlády, Český úřad zeměměřický a katastrální nebo Český statistický úřad) pak pracuje dalších 4 tisíc lidí. Největší část státních úředníků, 51 tisíc, pracuje na úřadech neústřední státní správy, mezi které patří Generální finanční ředitelství, Úřad práce nebo Česká správa sociálního zabezpečení. Z členění dle rozpočtových kapitol (graf 2) vidíme, že zdaleka největší díl zaměstnanosti ve státní správě představují tři velká ministerstva (financí, vnitra, práce a sociálních věcí) a jimi řízené organizace (například Úřad práce, Česká správa sociálního zabezpečení nebo Generální finanční ředitelství), které společně zaměstnávají zhruba 80% státních úředníků (zhruba 63 tisíc).</w:t>
+        <w:t xml:space="preserve">nejlépe odpovídají součtu prvních tří skupin dle regulace zaměstnanosti (graf 1): ministerstva, úřady ústřední i neústřední státní správy (78 tisíc). Na ministerstvech pracuje 23 tisíc lidí, na ostatních ústředních úřadech (například Úřad vlády, Český úřad zeměměřický a katastrální nebo Český statistický úřad) pak pracuje dalších 4 tisíc lidí.</w:t>
+      </w:r>
+      <w:r>
+        <w:t xml:space="preserve"> </w:t>
+      </w:r>
+      <w:r>
+        <w:t xml:space="preserve">Největší část státních úředníků, 51 tisíc, pracuje na úřadech neústřední státní správy, mezi které patří Generální finanční ředitelství, Úřad práce nebo Česká správa sociálního zabezpečení.</w:t>
+      </w:r>
+      <w:r>
+        <w:t xml:space="preserve"> </w:t>
+      </w:r>
+      <w:r>
+        <w:t xml:space="preserve">Z členění dle rozpočtových kapitol (graf 2) vidíme, že zdaleka největší díl zaměstnanosti ve státní správě představují tři velká ministerstva (financí, vnitra, práce a sociálních věcí) a jimi řízené organizace (například Úřad práce, Česká správa sociálního zabezpečení nebo Generální finanční ředitelství), které společně zaměstnávají zhruba 80% státních úředníků (zhruba 63 tisíc).</w:t>
       </w:r>
       <w:r>
         <w:rPr>
@@ -597,7 +663,13 @@
         <w:t xml:space="preserve"> </w:t>
       </w:r>
       <w:r>
-        <w:t xml:space="preserve">(82 tisíc) zahrnují například policisty a hasiče, ale i vězeňské dozorce. V ostatní včetně armády (39 tisíc) je právě armáda pod kapitolou ministerstva obrany zodpovědná za většinu zaměstnanců (32 tisíc).</w:t>
+        <w:t xml:space="preserve">(82 tisíc) zahrnují například policisty a hasiče, ale i vězeňské dozorce.</w:t>
+      </w:r>
+      <w:r>
+        <w:t xml:space="preserve"> </w:t>
+      </w:r>
+      <w:r>
+        <w:t xml:space="preserve">V ostatní včetně armády (39 tisíc) je právě armáda pod kapitolou ministerstva obrany zodpovědná za většinu zaměstnanců (32 tisíc).</w:t>
       </w:r>
     </w:p>
     <w:p>
@@ -615,7 +687,19 @@
         <w:t xml:space="preserve"> </w:t>
       </w:r>
       <w:r>
-        <w:t xml:space="preserve">mají 265 tisíc zaměstnanců a naprostá většina z nich (254 tisíc) spadá pod kapitolu Ministerstva školství a tělovýchovy, tedy veřejných základních a středních škol. Tato skupina tedy tvoří většinu státních zaměstnanců (byť prakticky jde o zaměstnance škol, které zřizují samosprávy, viz výše). Důležitost příspěvkových organizací včetně učitelů a dalších zaměstnanců škol lze vidět dobře i v členění zaměstnanců dle rozpočtových kapitol (graf 2).</w:t>
+        <w:t xml:space="preserve">mají 265 tisíc zaměstnanců a naprostá většina z nich (254 tisíc) spadá pod kapitolu Ministerstva školství a tělovýchovy, tedy veřejných základních a středních škol.</w:t>
+      </w:r>
+      <w:r>
+        <w:t xml:space="preserve"> </w:t>
+      </w:r>
+      <w:r>
+        <w:t xml:space="preserve">Tato skupina tedy tvoří většinu státních zaměstnanců (byť prakticky jde o zaměstnance škol, které zřizují samosprávy, viz výše).</w:t>
+      </w:r>
+      <w:r>
+        <w:t xml:space="preserve"> </w:t>
+      </w:r>
+      <w:r>
+        <w:t xml:space="preserve">Důležitost příspěvkových organizací včetně učitelů a dalších zaměstnanců škol lze vidět dobře i v členění zaměstnanců dle rozpočtových kapitol (graf 2).</w:t>
       </w:r>
     </w:p>
     <w:p>
@@ -761,7 +845,31 @@
         <w:pStyle w:val="BodyText"/>
       </w:pPr>
       <w:r>
-        <w:t xml:space="preserve">Průměrné platy státních zaměstnanců se liší dle typu organizací i napříč jednotlivými organizacemi. Na ministerstvech jsou průměrné platy od 40 tisíc Kč (měsíčně hrubého) na Ministerstvu pro životní prostředí až po 56 tisíc Kč na Ministerstvu obrany, ale všude jsou vyšší než na některých úřadech ústřední státní správy jako je Český statistický úřad (39 tisíc Kč) nebo neústřední státní správy jako je Český úřad zeměměřický a katastrální (34 tisíc Kč). (Graf A3 v příloze ukazuje tyto průměrné platy ve vztahu k průměrné mzdě v národním hospodářství - mnohé z těchto platů jsou pod tímto průměrem.) Tyto rozdílné platy pravděpodobně odrážejí především rozdíly například v charakteru práce, lokalitě, požadovaném i průměrném vzdělání, průměrné délce služby nebo podílu vedoucích pracovníků. O těchto relevantních charakteristikách nemáme v dostupných datech žádné informace a proto nejsme schopni tyto rozdíly nijak osvětlit. Místo toho se v další části věnujeme skupině státních zaměstnanců, která je v některých těchto charakteristikách relativně podobná: státním úředníkům.</w:t>
+        <w:t xml:space="preserve">Průměrné platy státních zaměstnanců se liší dle typu organizací i napříč jednotlivými organizacemi.</w:t>
+      </w:r>
+      <w:r>
+        <w:t xml:space="preserve"> </w:t>
+      </w:r>
+      <w:r>
+        <w:t xml:space="preserve">Na ministerstvech jsou průměrné platy od 40 tisíc Kč (měsíčně hrubého) na Ministerstvu pro životní prostředí až po 56 tisíc Kč na Ministerstvu obrany, ale všude jsou vyšší než na některých úřadech ústřední státní správy jako je Český statistický úřad (39 tisíc Kč) nebo neústřední státní správy jako je Český úřad zeměměřický a katastrální (34 tisíc Kč). (Graf A3 v příloze ukazuje tyto průměrné platy ve vztahu k průměrné mzdě v národním hospodářství - mnohé z těchto platů jsou pod tímto průměrem.)</w:t>
+      </w:r>
+      <w:r>
+        <w:t xml:space="preserve"> </w:t>
+      </w:r>
+      <w:r>
+        <w:t xml:space="preserve">Tyto rozdílné platy pravděpodobně odrážejí především rozdíly například v charakteru práce, lokalitě, požadovaném i průměrném vzdělání, průměrné délce služby nebo podílu vedoucích pracovníků.</w:t>
+      </w:r>
+      <w:r>
+        <w:t xml:space="preserve"> </w:t>
+      </w:r>
+      <w:r>
+        <w:t xml:space="preserve">O těchto relevantních charakteristikách nemáme v dostupných datech žádné informace a proto nejsme schopni tyto rozdíly nijak osvětlit.</w:t>
+      </w:r>
+      <w:r>
+        <w:t xml:space="preserve"> </w:t>
+      </w:r>
+      <w:r>
+        <w:t xml:space="preserve">Místo toho se v další části věnujeme skupině státních zaměstnanců, která je v některých těchto charakteristikách relativně podobná: státním úředníkům.</w:t>
       </w:r>
     </w:p>
     <w:p>
@@ -849,7 +957,19 @@
         <w:pStyle w:val="BodyText"/>
       </w:pPr>
       <w:r>
-        <w:t xml:space="preserve">Graf 4 ukazuje počet státních úředníků. Mezi lety 2003 a 2010 mírný nárůst o necelé dva tisíce z 59 na 61 tisíc. Mezi roky 2010 a 2011 došlo k poklesu o tři tisíce během ekonomické krize v době Nečasovy vlády (detailněji viz studie z roku 2014). Mezi lety 2010 a 2015 došlo k celkovému nárůst o pět tisíc státních úředníků a do roku 2020 jejich počet kolísal kolem 64 tisíc.</w:t>
+        <w:t xml:space="preserve">Graf 4 ukazuje počet státních úředníků.</w:t>
+      </w:r>
+      <w:r>
+        <w:t xml:space="preserve"> </w:t>
+      </w:r>
+      <w:r>
+        <w:t xml:space="preserve">Mezi lety 2003 a 2010 mírný nárůst o necelé dva tisíce z 59 na 61 tisíc. Mezi roky 2010 a 2011 došlo k poklesu o tři tisíce během ekonomické krize v době Nečasovy vlády (detailněji viz studie z roku 2014).</w:t>
+      </w:r>
+      <w:r>
+        <w:t xml:space="preserve"> </w:t>
+      </w:r>
+      <w:r>
+        <w:t xml:space="preserve">Mezi lety 2010 a 2015 došlo k celkovému nárůst o pět tisíc státních úředníků a do roku 2020 jejich počet kolísal kolem 64 tisíc.</w:t>
       </w:r>
       <w:r>
         <w:rPr>
@@ -931,7 +1051,19 @@
         <w:t xml:space="preserve"> </w:t>
       </w:r>
       <w:r>
-        <w:t xml:space="preserve">státních úředníků (v tisících; ceny roku 2020), které v roce 2020 byly 52 tisíc Kč na ministerstvech, 47 tisíc Kč na ostatních ústředních úřadech, 45 tisíc ve státní správě a 38 tisíc v neústřední státní správě. Podobné rozdíly se udržovaly v průběhu celého období, během něhož pozorujeme podobný vývoj ve všech typech organizací. Reálné průměrné hrubé měsíční platy rostly z průměrů 28 až 39 tisíc Kč v roce 2003 do roku 2008 či 2009 a pak klesaly až do roku 2013, odkdy rostou.</w:t>
+        <w:t xml:space="preserve">státních úředníků (v tisících; ceny roku 2020), které v roce 2020 byly 52 tisíc Kč na ministerstvech, 47 tisíc Kč na ostatních ústředních úřadech, 45 tisíc ve státní správě a 38 tisíc v neústřední státní správě.</w:t>
+      </w:r>
+      <w:r>
+        <w:t xml:space="preserve"> </w:t>
+      </w:r>
+      <w:r>
+        <w:t xml:space="preserve">Podobné rozdíly se udržovaly v průběhu celého období, během něhož pozorujeme podobný vývoj ve všech typech organizací.</w:t>
+      </w:r>
+      <w:r>
+        <w:t xml:space="preserve"> </w:t>
+      </w:r>
+      <w:r>
+        <w:t xml:space="preserve">Reálné průměrné hrubé měsíční platy rostly z průměrů 28 až 39 tisíc Kč v roce 2003 do roku 2008 či 2009 a pak klesaly až do roku 2013, odkdy rostou.</w:t>
       </w:r>
     </w:p>
     <w:p>
@@ -991,7 +1123,13 @@
         <w:pStyle w:val="BodyText"/>
       </w:pPr>
       <w:r>
-        <w:t xml:space="preserve">Tyto o inflaci upravené platy ale nezachycují všechny změny v čase, kdy došlo k výrazným nárůstům mezd v celém národním hospodářství. Graf 6 proto ukazuje</w:t>
+        <w:t xml:space="preserve">Tyto o inflaci upravené platy ale nezachycují všechny změny v čase, kdy došlo k výrazným nárůstům mezd v celém národním hospodářství.</w:t>
+      </w:r>
+      <w:r>
+        <w:t xml:space="preserve"> </w:t>
+      </w:r>
+      <w:r>
+        <w:t xml:space="preserve">Graf 6 proto ukazuje</w:t>
       </w:r>
       <w:r>
         <w:t xml:space="preserve"> </w:t>
@@ -1007,7 +1145,25 @@
         <w:t xml:space="preserve"> </w:t>
       </w:r>
       <w:r>
-        <w:t xml:space="preserve">v národním hospodářství a pro ministerstva a ústřední orgány srovnání s průměrným platem v Praze (vzhledem k jejich předpokládané většinové lokaci v hlavním městě). Dle tohoto ukazatele průměrné platy klesly mezi roky 2003 a 2020 ve všech typech organizací. K výraznému poklesu došlo kolem let 2009-2012, ale znatelný pokles zaznamenal tento ukazatel i mezi roky 2018 a 2020. Ačkoliv reálné průměrné hrubé měsíční platy státních úředníků v těchto nedávných letech rostly (Graf 5), zaostával tento růst znatelně za nárůstem mezd v celé ekonomice.</w:t>
+        <w:t xml:space="preserve">v národním hospodářství a pro ministerstva a ústřední orgány srovnání s průměrným platem v Praze (vzhledem k jejich předpokládané většinové lokaci v hlavním městě).</w:t>
+      </w:r>
+      <w:r>
+        <w:t xml:space="preserve"> </w:t>
+      </w:r>
+      <w:r>
+        <w:t xml:space="preserve">Dle tohoto ukazatele průměrné platy klesly mezi roky 2003 a 2020 ve všech typech organizací.</w:t>
+      </w:r>
+      <w:r>
+        <w:t xml:space="preserve"> </w:t>
+      </w:r>
+      <w:r>
+        <w:t xml:space="preserve">K výraznému poklesu došlo kolem let 2009-2012, ale znatelný pokles zaznamenal tento ukazatel i mezi roky 2018 a 2020.</w:t>
+      </w:r>
+      <w:r>
+        <w:t xml:space="preserve"> </w:t>
+      </w:r>
+      <w:r>
+        <w:t xml:space="preserve">Ačkoliv reálné průměrné hrubé měsíční platy státních úředníků v těchto nedávných letech rostly (Graf 5), zaostával tento růst znatelně za nárůstem mezd v celé ekonomice.</w:t>
       </w:r>
       <w:r>
         <w:rPr>
@@ -1842,7 +1998,7 @@
         <w:pStyle w:val="FirstParagraph"/>
       </w:pPr>
       <w:r>
-        <w:t xml:space="preserve">Statistické ročenky České republiky - za jednotlivé roky. (Zde například za rok 2020:</w:t>
+        <w:t xml:space="preserve">Statistické ročenky České republiky - za jednotlivé roky. (Zde například za rok 2021:</w:t>
       </w:r>
       <w:r>
         <w:t xml:space="preserve"> </w:t>
@@ -1852,7 +2008,7 @@
           <w:rPr>
             <w:rStyle w:val="Hyperlink"/>
           </w:rPr>
-          <w:t xml:space="preserve">https://www.czso.cz/csu/czso/10-trh-prace-o73cun42om</w:t>
+          <w:t xml:space="preserve">https://www.czso.cz/csu/czso/10-trh-prace-sdpe56comt</w:t>
         </w:r>
       </w:hyperlink>
       <w:r>
@@ -1861,7 +2017,7 @@
     </w:p>
     <w:bookmarkEnd w:id="83"/>
     <w:bookmarkEnd w:id="84"/>
-    <w:bookmarkStart w:id="99" w:name="ap1"/>
+    <w:bookmarkStart w:id="100" w:name="ap1"/>
     <w:p>
       <w:pPr>
         <w:pStyle w:val="Heading2"/>
@@ -1909,7 +2065,13 @@
         <w:t xml:space="preserve"> </w:t>
       </w:r>
       <w:r>
-        <w:t xml:space="preserve">2003-2020, která jsme ve zpracovatelné formě obdrželi od Ministerstva financí 10. 3. 2021. Jedná se o data, která odpovídají státnímu výkaznictví zaměstnanců a výdajů na platy hrazených ze státního rozpočtů a tím i rozpočtové skladbě obecně (viz níže).</w:t>
+        <w:t xml:space="preserve">2003-2020, která jsme ve zpracovatelné formě obdrželi od Ministerstva financí 10. 3. 2021.</w:t>
+      </w:r>
+      <w:r>
+        <w:t xml:space="preserve"> </w:t>
+      </w:r>
+      <w:r>
+        <w:t xml:space="preserve">Jedná se o data, která odpovídají státnímu výkaznictví zaměstnanců a výdajů na platy hrazených ze státního rozpočtů a tím i rozpočtové skladbě obecně (viz níže).</w:t>
       </w:r>
     </w:p>
     <w:p>
@@ -1954,7 +2116,19 @@
         <w:t xml:space="preserve"> </w:t>
       </w:r>
       <w:r>
-        <w:t xml:space="preserve">a tedy i s reálně obsazenými zaměstnaneckými místy. Výjimkou je analýza tzv. neobsazených míst, pro jejíž účely porovnáváme schválený rozpočet se skutečností. Neobsazená místa ukazujeme v grafech A9 a A11 a podobným způsobem porovnáváme rozdíly v průměrných platech mezi schváleným rozpočtem a skutečností v grafech A10 a A12.</w:t>
+        <w:t xml:space="preserve">a tedy i s reálně obsazenými zaměstnaneckými místy.</w:t>
+      </w:r>
+      <w:r>
+        <w:t xml:space="preserve"> </w:t>
+      </w:r>
+      <w:r>
+        <w:t xml:space="preserve">Výjimkou je analýza tzv. neobsazených míst, pro jejíž účely porovnáváme schválený rozpočet se skutečností.</w:t>
+      </w:r>
+      <w:r>
+        <w:t xml:space="preserve"> </w:t>
+      </w:r>
+      <w:r>
+        <w:t xml:space="preserve">Neobsazená místa ukazujeme v grafech A9 a A11 a podobným způsobem porovnáváme rozdíly v průměrných platech mezi schváleným rozpočtem a skutečností v grafech A10 a A12.</w:t>
       </w:r>
     </w:p>
     <w:p>
@@ -1962,7 +2136,13 @@
         <w:pStyle w:val="BodyText"/>
       </w:pPr>
       <w:r>
-        <w:t xml:space="preserve">Státní zaměstnance pro účely této studie definujeme jako ty, placené ze státního rozpočtu. Můžeme je analyzovat členit dle regulace zaměstnanosti nebo dle rozpočtových kapitol. Tato členění shrnuje box níže.</w:t>
+        <w:t xml:space="preserve">Státní zaměstnance pro účely této studie definujeme jako ty, placené ze státního rozpočtu.</w:t>
+      </w:r>
+      <w:r>
+        <w:t xml:space="preserve"> </w:t>
+      </w:r>
+      <w:r>
+        <w:t xml:space="preserve">Můžeme je analyzovat členit dle regulace zaměstnanosti nebo dle rozpočtových kapitol. Tato členění shrnuje box níže.</w:t>
       </w:r>
     </w:p>
     <w:bookmarkEnd w:id="85"/>
@@ -1980,7 +2160,37 @@
         <w:pStyle w:val="FirstParagraph"/>
       </w:pPr>
       <w:r>
-        <w:t xml:space="preserve">Státní zaměstnanci jsou podle tzv. regulace zaměstnanosti rozděleni do šesti skupin. Ministerstva (1. skupina) a Ostatní ústřední úřady (2.) spolu dávají Ústřední orgány státní správy. (Kategorii Ústředních orgánů jsme na ministerstva a jiné rozdělili, přestože toto dělení ve vstupních datech MF není.) Když k nim přidáme Neústřední státní správu (3.) a Správu ve složkách obrany, bezpečnostní, celní a právní ochrany (4.), mluvíme dohromady o Státní správě. Když k nim dále přidáme Ostatní organizační složky státu (5.), včetně Armády, máme Organizační složky státu nebo také Rozpočtové organizace. Konečně, přidáním Příspěvkových organizací (6.), získáváme rozpočtové organizace a příspěvkové organizace, které souhrnně označujeme jako státní zaměstnance.</w:t>
+        <w:t xml:space="preserve">Státní zaměstnanci jsou podle tzv. regulace zaměstnanosti rozděleni do šesti skupin.</w:t>
+      </w:r>
+      <w:r>
+        <w:t xml:space="preserve"> </w:t>
+      </w:r>
+      <w:r>
+        <w:t xml:space="preserve">Ministerstva (1. skupina) a Ostatní ústřední úřady (2.) spolu dávají Ústřední orgány státní správy.</w:t>
+      </w:r>
+      <w:r>
+        <w:t xml:space="preserve"> </w:t>
+      </w:r>
+      <w:r>
+        <w:t xml:space="preserve">(Kategorii Ústředních orgánů jsme na ministerstva a jiné rozdělili, přestože toto dělení ve vstupních datech MF není.)</w:t>
+      </w:r>
+      <w:r>
+        <w:t xml:space="preserve"> </w:t>
+      </w:r>
+      <w:r>
+        <w:t xml:space="preserve">Když k nim přidáme Neústřední státní správu (3.) a Správu ve složkách obrany, bezpečnostní, celní a právní ochrany (4.), mluvíme dohromady o Státní správě.</w:t>
+      </w:r>
+      <w:r>
+        <w:t xml:space="preserve"> </w:t>
+      </w:r>
+      <w:r>
+        <w:t xml:space="preserve">Když k nim dále přidáme Ostatní organizační složky státu (5.), včetně Armády, máme Organizační složky státu nebo také Rozpočtové organizace.</w:t>
+      </w:r>
+      <w:r>
+        <w:t xml:space="preserve"> </w:t>
+      </w:r>
+      <w:r>
+        <w:t xml:space="preserve">Konečně, přidáním Příspěvkových organizací (6.), získáváme rozpočtové organizace a příspěvkové organizace, které souhrnně označujeme jako státní zaměstnance.</w:t>
       </w:r>
     </w:p>
     <w:p>
@@ -2006,7 +2216,25 @@
         <w:pStyle w:val="FirstParagraph"/>
       </w:pPr>
       <w:r>
-        <w:t xml:space="preserve">Počty zaměstnanců je možné uvádět dle rozpočtových kapitol, do nichž se člení výdaje státního rozpočtu a tedy výdaje které spadají do působnosti jednoho z ústředních orgánů státní správy. Z jedné rozpočtové kapitoly mohou být placeny zaměstnanci lišící se dle regulace zaměstnanosti. Například Ministerstvo vnitra má velké množství zaměstnanců ve sborech a ústředních orgánech státní správy, ale také nezanedbatelné množství v organizačních složkách státu a ostatních organizačních složkách státu. Většina kapitol má zaměstnance jen v jedné kategorii - například Český statistický úřad sestává pouze z ústředních orgánů státní správy.</w:t>
+        <w:t xml:space="preserve">Počty zaměstnanců je možné uvádět dle rozpočtových kapitol, do nichž se člení výdaje státního rozpočtu a tedy výdaje které spadají do působnosti jednoho z ústředních orgánů státní správy.</w:t>
+      </w:r>
+      <w:r>
+        <w:t xml:space="preserve"> </w:t>
+      </w:r>
+      <w:r>
+        <w:t xml:space="preserve">Z jedné rozpočtové kapitoly mohou být placeny zaměstnanci lišící se dle regulace zaměstnanosti.</w:t>
+      </w:r>
+      <w:r>
+        <w:t xml:space="preserve"> </w:t>
+      </w:r>
+      <w:r>
+        <w:t xml:space="preserve">Například Ministerstvo vnitra má velké množství zaměstnanců ve sborech a ústředních orgánech státní správy, ale také nezanedbatelné množství v organizačních složkách státu a ostatních organizačních složkách státu.</w:t>
+      </w:r>
+      <w:r>
+        <w:t xml:space="preserve"> </w:t>
+      </w:r>
+      <w:r>
+        <w:t xml:space="preserve">Většina kapitol má zaměstnance jen v jedné kategorii - například Český statistický úřad sestává pouze z ústředních orgánů státní správy.</w:t>
       </w:r>
     </w:p>
     <w:p>
@@ -2027,7 +2255,37 @@
         <w:t xml:space="preserve">odebrali kapitoly ministerstev vnitra a zahraničních věcí</w:t>
       </w:r>
       <w:r>
-        <w:t xml:space="preserve">, aby byly výsledky srovnatelné v čase. Počet zaměstnanců pro kapitolu ministerstva vnitra se mezi roky 2011 a 2012 zvýšily vzhledem ke změně organizační struktury o 321% Pro kapitolu ministerstva zahraničí je to pak 157%. Ponecháním těchto kapitol v grafech časových řad by došlo ke značnému zkreslení zejména grafů A6. Kumulovaná změna reálných výdajů na platy státních úředníků a A8. Celkové reálné změny platů a počtu zaměstnanců. Příloha studie obsahuje variantu Grafu 4. Počet státních úředníků 2003-2020 (v tisících), ve které jsou kapitoly ministerstev vnitra a zahraničí zahrnuty. U časových řad průměrných platů jsme ministerstva vnitra a zahraničních věcí nechali zahrnutá, i když i u nich může dojít k mírnému zkreslení (například pokud došlo k přesunu zaměstnanců s vysokými platy).</w:t>
+        <w:t xml:space="preserve">, aby byly výsledky srovnatelné v čase.</w:t>
+      </w:r>
+      <w:r>
+        <w:t xml:space="preserve"> </w:t>
+      </w:r>
+      <w:r>
+        <w:t xml:space="preserve">Počet zaměstnanců pro kapitolu ministerstva vnitra se mezi roky 2011 a 2012 zvýšily vzhledem ke změně organizační struktury o 321% Pro kapitolu ministerstva zahraničí je to pak 157%.</w:t>
+      </w:r>
+      <w:r>
+        <w:t xml:space="preserve"> </w:t>
+      </w:r>
+      <w:r>
+        <w:t xml:space="preserve">Ponecháním těchto kapitol v grafech časových řad by došlo ke značnému zkreslení zejména grafů A6.</w:t>
+      </w:r>
+      <w:r>
+        <w:t xml:space="preserve"> </w:t>
+      </w:r>
+      <w:r>
+        <w:t xml:space="preserve">Kumulovaná změna reálných výdajů na platy státních úředníků a A8. Celkové reálné změny platů a počtu zaměstnanců.</w:t>
+      </w:r>
+      <w:r>
+        <w:t xml:space="preserve"> </w:t>
+      </w:r>
+      <w:r>
+        <w:t xml:space="preserve">Příloha studie obsahuje variantu Grafu 4. Počet státních úředníků 2003-2020 (v tisících), ve které jsou kapitoly ministerstev vnitra a zahraničí zahrnuty.</w:t>
+      </w:r>
+      <w:r>
+        <w:t xml:space="preserve"> </w:t>
+      </w:r>
+      <w:r>
+        <w:t xml:space="preserve">U časových řad průměrných platů jsme ministerstva vnitra a zahraničních věcí nechali zahrnutá, i když i u nich může dojít k mírnému zkreslení (například pokud došlo k přesunu zaměstnanců s vysokými platy).</w:t>
       </w:r>
       <w:r>
         <w:t xml:space="preserve"> </w:t>
@@ -2039,12 +2297,18 @@
         <w:t xml:space="preserve"> </w:t>
       </w:r>
       <w:r>
-        <w:t xml:space="preserve">Zároveň upozorňujeme, že pohyby v časových řadách mohou být způsobené i přesuny agend a útvarů mezi úřady, které v analýze nemůžeme zohlednit. Podobné změny nejsou konzistentně a dohledatelně dokumentovány.</w:t>
+        <w:t xml:space="preserve">Zároveň upozorňujeme, že pohyby v časových řadách mohou být způsobené i přesuny agend a útvarů mezi úřady, které v analýze nemůžeme zohlednit.</w:t>
+      </w:r>
+      <w:r>
+        <w:t xml:space="preserve"> </w:t>
+      </w:r>
+      <w:r>
+        <w:t xml:space="preserve">Podobné změny nejsou konzistentně a dohledatelně dokumentovány.</w:t>
       </w:r>
     </w:p>
     <w:bookmarkEnd w:id="87"/>
     <w:bookmarkEnd w:id="88"/>
-    <w:bookmarkStart w:id="91" w:name="další-zdroje-dat"/>
+    <w:bookmarkStart w:id="92" w:name="další-zdroje-dat"/>
     <w:p>
       <w:pPr>
         <w:pStyle w:val="Heading3"/>
@@ -2140,7 +2404,7 @@
         <w:pStyle w:val="FirstParagraph"/>
       </w:pPr>
       <w:r>
-        <w:t xml:space="preserve">Nejlepší data o státních zaměstnancích od Ministerstva financí využíváme v této studii, ale pro celou množinu</w:t>
+        <w:t xml:space="preserve">Nejlepší agregátní data o státních zaměstnancích od Ministerstva financí využíváme v této studii, ale pro celou množinu</w:t>
       </w:r>
       <w:r>
         <w:t xml:space="preserve"> </w:t>
@@ -2172,12 +2436,18 @@
         <w:t xml:space="preserve"> </w:t>
       </w:r>
       <w:r>
-        <w:t xml:space="preserve">Českého statistického úřadu pro jednotlivé roky. Pro tyto účely je veřejný sektor velmi široce definován a zahrnuje, kromě státních zaměstnanců, například obce a kraje nebo i veřejné finanční i nefinanční firmy. Poslední dostupný údaj je z</w:t>
-      </w:r>
-      <w:r>
-        <w:t xml:space="preserve"> </w:t>
-      </w:r>
-      <w:hyperlink r:id="rId82">
+        <w:t xml:space="preserve">Českého statistického úřadu pro jednotlivé roky.</w:t>
+      </w:r>
+      <w:r>
+        <w:t xml:space="preserve"> </w:t>
+      </w:r>
+      <w:r>
+        <w:t xml:space="preserve">Pro tyto účely je veřejný sektor velmi široce definován a zahrnuje, kromě státních zaměstnanců, například obce a kraje nebo i veřejné finanční i nefinanční firmy. Poslední dostupný údaj je z</w:t>
+      </w:r>
+      <w:r>
+        <w:t xml:space="preserve"> </w:t>
+      </w:r>
+      <w:hyperlink r:id="rId91">
         <w:r>
           <w:rPr>
             <w:rStyle w:val="Hyperlink"/>
@@ -2189,11 +2459,35 @@
         <w:t xml:space="preserve"> </w:t>
       </w:r>
       <w:r>
-        <w:t xml:space="preserve">s předběžnými informacemi pro rok 2018 (konkrétně tabulka 10-3 k trhu práce). Podle tohoto zdroje veřejný sektor celkem v roce 2018 zaměstnával 993,3 tisíc zaměstnanců (přepočtených na plné úvazky). Pro další roky (1995, 1999-2018; ostatní roky nejsou podle všeho dostupné online) shrnujeme tyto informace v grafu A0 v příloze. Mezi lety 1995 (1646 tisíc) a 2012 (921,4 tisíc) došlo k výraznému poklesu počtu zaměstnanců veřejného sektoru a mezi roky 2012 a 2018 došlo k postupnému, mírnému nárůstu. Jediné další informace ve Statické ročence jsou, že, například pro rok 2018, z celkového počtu 993,3 tisíc zaměstnanců veřejného sektoru jich 319,6 tisíc pracovalo ve veřejných nefinančních podnicích, 1,6 tisíc ve veřejných finančních institucích a 672,1 tisíc ve vládních institucích (z toho 290.5 tisíc ústřední, 375.7 neústřední a 6.0 fondy sociálního zabezpečení) a jejich průměrné hrubé měsíční mzdy ve stejném členění. Toto jsou relativně málo detailní informace, které neumožňují analýzu na úrovni jednotlivých organizací veřejného sektoru. Zaměřujeme se tedy v této studii na analýzu dat od Ministerstva financí, z kterých toho víme více o tom, kolik a kde a za jaké průměrné platy státních zaměstnanců pracuje.</w:t>
-      </w:r>
-    </w:p>
-    <w:bookmarkEnd w:id="91"/>
-    <w:bookmarkStart w:id="94" w:name="metoda-a-technika-analýzy-dat"/>
+        <w:t xml:space="preserve">s předběžnými informacemi pro rok 2019 (konkrétně tabulka 10-A3 k trhu práce).</w:t>
+      </w:r>
+      <w:r>
+        <w:t xml:space="preserve"> </w:t>
+      </w:r>
+      <w:r>
+        <w:t xml:space="preserve">Podle tohoto zdroje veřejný sektor celkem v roce 2019 zaměstnával 1012,5 tisíc zaměstnanců (přepočtených na plné úvazky).</w:t>
+      </w:r>
+      <w:r>
+        <w:t xml:space="preserve"> </w:t>
+      </w:r>
+      <w:r>
+        <w:t xml:space="preserve">Pro další roky (1995, 1999-2019; ostatní roky nejsou podle všeho dostupné online) shrnujeme tyto informace v grafu A0 v příloze. Mezi lety 1995 (1646 tisíc) a 2012 (921,4 tisíc) došlo k výraznému poklesu počtu zaměstnanců veřejného sektoru a mezi roky 2012 a 2019 došlo k postupnému, mírnému nárůstu.</w:t>
+      </w:r>
+      <w:r>
+        <w:t xml:space="preserve"> </w:t>
+      </w:r>
+      <w:r>
+        <w:t xml:space="preserve">Jediné další informace ve Statistické ročence jsou, že, například pro rok 2019, z celkového počtu 1012,5 tisíc zaměstnanců veřejného sektoru jich 327,8 tisíc pracovalo ve veřejných nefinančních podnicích, 1,6 tisíc ve veřejných finančních institucích a 682,2 tisíc ve vládních institucích (z toho 297.8 tisíc ústřední, 382.3 neústřední a 6,1 fondy sociálního zabezpečení) a jejich průměrné hrubé měsíční mzdy ve stejném členění.</w:t>
+      </w:r>
+      <w:r>
+        <w:t xml:space="preserve"> </w:t>
+      </w:r>
+      <w:r>
+        <w:t xml:space="preserve">Toto jsou relativně málo detailní informace, které neumožňují analýzu na úrovni jednotlivých organizací veřejného sektoru. Zaměřujeme se tedy v této studii na analýzu dat od Ministerstva financí, z kterých toho víme více o tom, kolik a kde a za jaké průměrné platy státních zaměstnanců pracuje.</w:t>
+      </w:r>
+    </w:p>
+    <w:bookmarkEnd w:id="92"/>
+    <w:bookmarkStart w:id="95" w:name="metoda-a-technika-analýzy-dat"/>
     <w:p>
       <w:pPr>
         <w:pStyle w:val="Heading3"/>
@@ -2232,7 +2526,7 @@
       <w:r>
         <w:t xml:space="preserve"> </w:t>
       </w:r>
-      <w:hyperlink r:id="rId92">
+      <w:hyperlink r:id="rId93">
         <w:r>
           <w:rPr>
             <w:rStyle w:val="Hyperlink"/>
@@ -2246,7 +2540,7 @@
       <w:r>
         <w:t xml:space="preserve"> </w:t>
       </w:r>
-      <w:hyperlink r:id="rId93">
+      <w:hyperlink r:id="rId94">
         <w:r>
           <w:rPr>
             <w:rStyle w:val="VerbatimChar"/>
@@ -2258,8 +2552,8 @@
         <w:t xml:space="preserve">.</w:t>
       </w:r>
     </w:p>
-    <w:bookmarkEnd w:id="94"/>
-    <w:bookmarkStart w:id="98" w:name="ap1-definice"/>
+    <w:bookmarkEnd w:id="95"/>
+    <w:bookmarkStart w:id="99" w:name="ap1-definice"/>
     <w:p>
       <w:pPr>
         <w:pStyle w:val="Heading3"/>
@@ -2268,7 +2562,7 @@
         <w:t xml:space="preserve">Definice a pojmy</w:t>
       </w:r>
     </w:p>
-    <w:bookmarkStart w:id="95" w:name="výdaje-na-platy"/>
+    <w:bookmarkStart w:id="96" w:name="výdaje-na-platy"/>
     <w:p>
       <w:pPr>
         <w:pStyle w:val="Heading4"/>
@@ -2282,7 +2576,13 @@
         <w:pStyle w:val="FirstParagraph"/>
       </w:pPr>
       <w:r>
-        <w:t xml:space="preserve">Pracujeme pouze s výdaji na platy, nezahrnujeme tzv. ostatní platby za provedenou práci, které zahrnují např. odměny pracovníků zaměstnaných na dohody o provedení práce. Tato data sice v datové sadě jsou, není je ale možné vztáhnout k počtům těchto osob, které sledovány nejsou.</w:t>
+        <w:t xml:space="preserve">Pracujeme pouze s výdaji na platy, nezahrnujeme tzv. ostatní platby za provedenou práci, které zahrnují např. odměny pracovníků zaměstnaných na dohody o provedení práce.</w:t>
+      </w:r>
+      <w:r>
+        <w:t xml:space="preserve"> </w:t>
+      </w:r>
+      <w:r>
+        <w:t xml:space="preserve">Tato data sice v datové sadě jsou, není je ale možné vztáhnout k počtům těchto osob, které sledovány nejsou.</w:t>
       </w:r>
     </w:p>
     <w:p>
@@ -2298,7 +2598,13 @@
         <w:pStyle w:val="BodyText"/>
       </w:pPr>
       <w:r>
-        <w:t xml:space="preserve">Ve vztahu k platům zaměstnanců škol (příspěvkové organizace v kapitole MŠMT) také platí, že skutečné platy těchto zaměstnanců mohou být jiné, např. protože na ně z vlastních zdrojů přispívá samospráva, která zřizuje školy. Máme za to, že pokud např. některé obce doplácejí na platy svých učitelů, výsledný vyšší průměrný plat (ani dodatečné výdaje na platy) nejsou zahrnuty v datech, která využíváme, protože nejde o výdaj státního rozpočtu.</w:t>
+        <w:t xml:space="preserve">Ve vztahu k platům zaměstnanců škol (příspěvkové organizace v kapitole MŠMT) také platí, že skutečné platy těchto zaměstnanců mohou být jiné, např. protože na ně z vlastních zdrojů přispívá samospráva, která zřizuje školy.</w:t>
+      </w:r>
+      <w:r>
+        <w:t xml:space="preserve"> </w:t>
+      </w:r>
+      <w:r>
+        <w:t xml:space="preserve">Máme za to, že pokud např. některé obce doplácejí na platy svých učitelů, výsledný vyšší průměrný plat (ani dodatečné výdaje na platy) nejsou zahrnuty v datech, která využíváme, protože nejde o výdaj státního rozpočtu.</w:t>
       </w:r>
     </w:p>
     <w:p>
@@ -2309,8 +2615,8 @@
         <w:t xml:space="preserve">A konečně pracujeme pouze s platy zaměstnanců, kteří podléhají rozpočtové regulaci a jako takové je stát sleduje, tj. nejde o veškeré platy hrazené z prostředků státního rozpočtu (nejsou zde např. platy vysokoškolských učitelů či zaměstnanců organizací, které jsou např. příjemci dotací, prostředků na výzkum a vývoj či dodavateli veřejných zakázek.)</w:t>
       </w:r>
     </w:p>
-    <w:bookmarkEnd w:id="95"/>
-    <w:bookmarkStart w:id="97" w:name="ap1-statni-zamestnanci"/>
+    <w:bookmarkEnd w:id="96"/>
+    <w:bookmarkStart w:id="98" w:name="ap1-statni-zamestnanci"/>
     <w:p>
       <w:pPr>
         <w:pStyle w:val="Heading4"/>
@@ -2324,7 +2630,19 @@
         <w:pStyle w:val="FirstParagraph"/>
       </w:pPr>
       <w:r>
-        <w:t xml:space="preserve">S pojmem „státní zaměstnanec“ pracuje i zákon o státní službě, který jím označuje zaměstnance ve služebním poměru. Ve služebních úřadech ale pracují i zaměstnanci v běžném zaměstnaneckém poměru. V datech, se kterými pracujeme, nejsou zaměstnanci ve služebním poměru zvlášť sledováni. Proto v této studii jako státní zaměstnance označujeme všechny, kteří spadají do výše zmíněných kategorií regulace zaměstnanosti.</w:t>
+        <w:t xml:space="preserve">S pojmem „státní zaměstnanec“ pracuje i zákon o státní službě, který jím označuje zaměstnance ve služebním poměru.</w:t>
+      </w:r>
+      <w:r>
+        <w:t xml:space="preserve"> </w:t>
+      </w:r>
+      <w:r>
+        <w:t xml:space="preserve">Ve služebních úřadech ale pracují i zaměstnanci v běžném zaměstnaneckém poměru. V datech, se kterými pracujeme, nejsou zaměstnanci ve služebním poměru zvlášť sledováni.</w:t>
+      </w:r>
+      <w:r>
+        <w:t xml:space="preserve"> </w:t>
+      </w:r>
+      <w:r>
+        <w:t xml:space="preserve">Proto v této studii jako státní zaměstnance označujeme všechny, kteří spadají do výše zmíněných kategorií regulace zaměstnanosti.</w:t>
       </w:r>
     </w:p>
     <w:p>
@@ -2337,7 +2655,7 @@
       <w:r>
         <w:t xml:space="preserve"> </w:t>
       </w:r>
-      <w:hyperlink r:id="rId96">
+      <w:hyperlink r:id="rId97">
         <w:r>
           <w:rPr>
             <w:rStyle w:val="Hyperlink"/>
@@ -2352,10 +2670,10 @@
         <w:t xml:space="preserve">(poslední dostupná je za rok 2019).</w:t>
       </w:r>
     </w:p>
-    <w:bookmarkEnd w:id="97"/>
     <w:bookmarkEnd w:id="98"/>
     <w:bookmarkEnd w:id="99"/>
-    <w:bookmarkStart w:id="116" w:name="příloha-2-doplňkové-výsledky"/>
+    <w:bookmarkEnd w:id="100"/>
+    <w:bookmarkStart w:id="118" w:name="příloha-2-doplňkové-výsledky"/>
     <w:p>
       <w:pPr>
         <w:pStyle w:val="Heading2"/>
@@ -2369,13 +2687,13 @@
         <w:pStyle w:val="FirstParagraph"/>
       </w:pPr>
       <w:r>
-        <w:t xml:space="preserve">Graf A0. Počet zaměstnanců veřejného sektoru celkem (v tisících přepočtených osob) - TO BE ADDED</w:t>
+        <w:t xml:space="preserve">Graf A0. Počet zaměstnanců veřejného sektoru celkem (v tisících přepočtených osob)</w:t>
       </w:r>
       <w:r>
         <w:rPr>
           <w:rStyle w:val="FootnoteReference"/>
         </w:rPr>
-        <w:footnoteReference w:id="100"/>
+        <w:footnoteReference w:id="101"/>
       </w:r>
     </w:p>
     <w:p>
@@ -2392,49 +2710,7 @@
               <a:graphicData uri="http://schemas.openxmlformats.org/drawingml/2006/picture">
                 <pic:pic>
                   <pic:nvPicPr>
-                    <pic:cNvPr descr="results_files/figure-docx/appendix-1.png" id="0" name="Picture"/>
-                    <pic:cNvPicPr>
-                      <a:picLocks noChangeArrowheads="1" noChangeAspect="1"/>
-                    </pic:cNvPicPr>
-                  </pic:nvPicPr>
-                  <pic:blipFill>
-                    <a:blip r:embed="rId101"/>
-                    <a:stretch>
-                      <a:fillRect/>
-                    </a:stretch>
-                  </pic:blipFill>
-                  <pic:spPr bwMode="auto">
-                    <a:xfrm>
-                      <a:off x="0" y="0"/>
-                      <a:ext cx="5080000" cy="3810000"/>
-                    </a:xfrm>
-                    <a:prstGeom prst="rect">
-                      <a:avLst/>
-                    </a:prstGeom>
-                    <a:noFill/>
-                    <a:ln w="9525">
-                      <a:noFill/>
-                      <a:headEnd/>
-                      <a:tailEnd/>
-                    </a:ln>
-                  </pic:spPr>
-                </pic:pic>
-              </a:graphicData>
-            </a:graphic>
-          </wp:inline>
-        </w:drawing>
-      </w:r>
-      <w:r>
-        <w:drawing>
-          <wp:inline>
-            <wp:extent cx="5080000" cy="3810000"/>
-            <wp:effectExtent b="0" l="0" r="0" t="0"/>
-            <wp:docPr descr="" title="" id="1" name="Picture"/>
-            <a:graphic>
-              <a:graphicData uri="http://schemas.openxmlformats.org/drawingml/2006/picture">
-                <pic:pic>
-                  <pic:nvPicPr>
-                    <pic:cNvPr descr="results_files/figure-docx/appendix-2.png" id="0" name="Picture"/>
+                    <pic:cNvPr descr="results_files/figure-docx/graf-a0-1.png" id="0" name="Picture"/>
                     <pic:cNvPicPr>
                       <a:picLocks noChangeArrowheads="1" noChangeAspect="1"/>
                     </pic:cNvPicPr>
@@ -2466,6 +2742,11 @@
           </wp:inline>
         </w:drawing>
       </w:r>
+    </w:p>
+    <w:p>
+      <w:pPr>
+        <w:pStyle w:val="BodyText"/>
+      </w:pPr>
       <w:r>
         <w:drawing>
           <wp:inline>
@@ -2476,7 +2757,7 @@
               <a:graphicData uri="http://schemas.openxmlformats.org/drawingml/2006/picture">
                 <pic:pic>
                   <pic:nvPicPr>
-                    <pic:cNvPr descr="results_files/figure-docx/appendix-3.png" id="0" name="Picture"/>
+                    <pic:cNvPr descr="results_files/figure-docx/appendix-1.png" id="0" name="Picture"/>
                     <pic:cNvPicPr>
                       <a:picLocks noChangeArrowheads="1" noChangeAspect="1"/>
                     </pic:cNvPicPr>
@@ -2518,7 +2799,7 @@
               <a:graphicData uri="http://schemas.openxmlformats.org/drawingml/2006/picture">
                 <pic:pic>
                   <pic:nvPicPr>
-                    <pic:cNvPr descr="results_files/figure-docx/appendix-4.png" id="0" name="Picture"/>
+                    <pic:cNvPr descr="results_files/figure-docx/appendix-2.png" id="0" name="Picture"/>
                     <pic:cNvPicPr>
                       <a:picLocks noChangeArrowheads="1" noChangeAspect="1"/>
                     </pic:cNvPicPr>
@@ -2560,7 +2841,7 @@
               <a:graphicData uri="http://schemas.openxmlformats.org/drawingml/2006/picture">
                 <pic:pic>
                   <pic:nvPicPr>
-                    <pic:cNvPr descr="results_files/figure-docx/appendix-5.png" id="0" name="Picture"/>
+                    <pic:cNvPr descr="results_files/figure-docx/appendix-3.png" id="0" name="Picture"/>
                     <pic:cNvPicPr>
                       <a:picLocks noChangeArrowheads="1" noChangeAspect="1"/>
                     </pic:cNvPicPr>
@@ -2602,7 +2883,7 @@
               <a:graphicData uri="http://schemas.openxmlformats.org/drawingml/2006/picture">
                 <pic:pic>
                   <pic:nvPicPr>
-                    <pic:cNvPr descr="results_files/figure-docx/appendix-6.png" id="0" name="Picture"/>
+                    <pic:cNvPr descr="results_files/figure-docx/appendix-4.png" id="0" name="Picture"/>
                     <pic:cNvPicPr>
                       <a:picLocks noChangeArrowheads="1" noChangeAspect="1"/>
                     </pic:cNvPicPr>
@@ -2644,7 +2925,7 @@
               <a:graphicData uri="http://schemas.openxmlformats.org/drawingml/2006/picture">
                 <pic:pic>
                   <pic:nvPicPr>
-                    <pic:cNvPr descr="results_files/figure-docx/appendix-7.png" id="0" name="Picture"/>
+                    <pic:cNvPr descr="results_files/figure-docx/appendix-5.png" id="0" name="Picture"/>
                     <pic:cNvPicPr>
                       <a:picLocks noChangeArrowheads="1" noChangeAspect="1"/>
                     </pic:cNvPicPr>
@@ -2686,7 +2967,7 @@
               <a:graphicData uri="http://schemas.openxmlformats.org/drawingml/2006/picture">
                 <pic:pic>
                   <pic:nvPicPr>
-                    <pic:cNvPr descr="results_files/figure-docx/appendix-8.png" id="0" name="Picture"/>
+                    <pic:cNvPr descr="results_files/figure-docx/appendix-6.png" id="0" name="Picture"/>
                     <pic:cNvPicPr>
                       <a:picLocks noChangeArrowheads="1" noChangeAspect="1"/>
                     </pic:cNvPicPr>
@@ -2728,7 +3009,7 @@
               <a:graphicData uri="http://schemas.openxmlformats.org/drawingml/2006/picture">
                 <pic:pic>
                   <pic:nvPicPr>
-                    <pic:cNvPr descr="results_files/figure-docx/appendix-9.png" id="0" name="Picture"/>
+                    <pic:cNvPr descr="results_files/figure-docx/appendix-7.png" id="0" name="Picture"/>
                     <pic:cNvPicPr>
                       <a:picLocks noChangeArrowheads="1" noChangeAspect="1"/>
                     </pic:cNvPicPr>
@@ -2770,7 +3051,7 @@
               <a:graphicData uri="http://schemas.openxmlformats.org/drawingml/2006/picture">
                 <pic:pic>
                   <pic:nvPicPr>
-                    <pic:cNvPr descr="results_files/figure-docx/appendix-10.png" id="0" name="Picture"/>
+                    <pic:cNvPr descr="results_files/figure-docx/appendix-8.png" id="0" name="Picture"/>
                     <pic:cNvPicPr>
                       <a:picLocks noChangeArrowheads="1" noChangeAspect="1"/>
                     </pic:cNvPicPr>
@@ -2812,7 +3093,7 @@
               <a:graphicData uri="http://schemas.openxmlformats.org/drawingml/2006/picture">
                 <pic:pic>
                   <pic:nvPicPr>
-                    <pic:cNvPr descr="results_files/figure-docx/appendix-11.png" id="0" name="Picture"/>
+                    <pic:cNvPr descr="results_files/figure-docx/appendix-9.png" id="0" name="Picture"/>
                     <pic:cNvPicPr>
                       <a:picLocks noChangeArrowheads="1" noChangeAspect="1"/>
                     </pic:cNvPicPr>
@@ -2854,7 +3135,7 @@
               <a:graphicData uri="http://schemas.openxmlformats.org/drawingml/2006/picture">
                 <pic:pic>
                   <pic:nvPicPr>
-                    <pic:cNvPr descr="results_files/figure-docx/appendix-12.png" id="0" name="Picture"/>
+                    <pic:cNvPr descr="results_files/figure-docx/appendix-10.png" id="0" name="Picture"/>
                     <pic:cNvPicPr>
                       <a:picLocks noChangeArrowheads="1" noChangeAspect="1"/>
                     </pic:cNvPicPr>
@@ -2896,7 +3177,7 @@
               <a:graphicData uri="http://schemas.openxmlformats.org/drawingml/2006/picture">
                 <pic:pic>
                   <pic:nvPicPr>
-                    <pic:cNvPr descr="results_files/figure-docx/appendix-13.png" id="0" name="Picture"/>
+                    <pic:cNvPr descr="results_files/figure-docx/appendix-11.png" id="0" name="Picture"/>
                     <pic:cNvPicPr>
                       <a:picLocks noChangeArrowheads="1" noChangeAspect="1"/>
                     </pic:cNvPicPr>
@@ -2928,20 +3209,6 @@
           </wp:inline>
         </w:drawing>
       </w:r>
-    </w:p>
-    <w:bookmarkStart w:id="115" w:name="X67f076a21ea2f62b8da6cf08850870846a6f386"/>
-    <w:p>
-      <w:pPr>
-        <w:pStyle w:val="Heading3"/>
-      </w:pPr>
-      <w:r>
-        <w:t xml:space="preserve">Časové grafy obsahující kapitoly MZV a MV</w:t>
-      </w:r>
-    </w:p>
-    <w:p>
-      <w:pPr>
-        <w:pStyle w:val="FirstParagraph"/>
-      </w:pPr>
       <w:r>
         <w:drawing>
           <wp:inline>
@@ -2952,7 +3219,7 @@
               <a:graphicData uri="http://schemas.openxmlformats.org/drawingml/2006/picture">
                 <pic:pic>
                   <pic:nvPicPr>
-                    <pic:cNvPr descr="results_files/figure-docx/full%20graphs-1.png" id="0" name="Picture"/>
+                    <pic:cNvPr descr="results_files/figure-docx/appendix-12.png" id="0" name="Picture"/>
                     <pic:cNvPicPr>
                       <a:picLocks noChangeArrowheads="1" noChangeAspect="1"/>
                     </pic:cNvPicPr>
@@ -2984,9 +3251,107 @@
           </wp:inline>
         </w:drawing>
       </w:r>
-    </w:p>
-    <w:bookmarkEnd w:id="115"/>
-    <w:bookmarkEnd w:id="116"/>
+      <w:r>
+        <w:drawing>
+          <wp:inline>
+            <wp:extent cx="5080000" cy="3810000"/>
+            <wp:effectExtent b="0" l="0" r="0" t="0"/>
+            <wp:docPr descr="" title="" id="1" name="Picture"/>
+            <a:graphic>
+              <a:graphicData uri="http://schemas.openxmlformats.org/drawingml/2006/picture">
+                <pic:pic>
+                  <pic:nvPicPr>
+                    <pic:cNvPr descr="results_files/figure-docx/appendix-13.png" id="0" name="Picture"/>
+                    <pic:cNvPicPr>
+                      <a:picLocks noChangeArrowheads="1" noChangeAspect="1"/>
+                    </pic:cNvPicPr>
+                  </pic:nvPicPr>
+                  <pic:blipFill>
+                    <a:blip r:embed="rId115"/>
+                    <a:stretch>
+                      <a:fillRect/>
+                    </a:stretch>
+                  </pic:blipFill>
+                  <pic:spPr bwMode="auto">
+                    <a:xfrm>
+                      <a:off x="0" y="0"/>
+                      <a:ext cx="5080000" cy="3810000"/>
+                    </a:xfrm>
+                    <a:prstGeom prst="rect">
+                      <a:avLst/>
+                    </a:prstGeom>
+                    <a:noFill/>
+                    <a:ln w="9525">
+                      <a:noFill/>
+                      <a:headEnd/>
+                      <a:tailEnd/>
+                    </a:ln>
+                  </pic:spPr>
+                </pic:pic>
+              </a:graphicData>
+            </a:graphic>
+          </wp:inline>
+        </w:drawing>
+      </w:r>
+    </w:p>
+    <w:bookmarkStart w:id="117" w:name="časové-řady-zahrnující-kapitoly-mzv-a-mv"/>
+    <w:p>
+      <w:pPr>
+        <w:pStyle w:val="Heading3"/>
+      </w:pPr>
+      <w:r>
+        <w:t xml:space="preserve">Časové řady zahrnující kapitoly MZV a MV</w:t>
+      </w:r>
+    </w:p>
+    <w:p>
+      <w:pPr>
+        <w:pStyle w:val="FirstParagraph"/>
+      </w:pPr>
+      <w:r>
+        <w:drawing>
+          <wp:inline>
+            <wp:extent cx="5080000" cy="3810000"/>
+            <wp:effectExtent b="0" l="0" r="0" t="0"/>
+            <wp:docPr descr="" title="" id="1" name="Picture"/>
+            <a:graphic>
+              <a:graphicData uri="http://schemas.openxmlformats.org/drawingml/2006/picture">
+                <pic:pic>
+                  <pic:nvPicPr>
+                    <pic:cNvPr descr="results_files/figure-docx/full%20graphs-1.png" id="0" name="Picture"/>
+                    <pic:cNvPicPr>
+                      <a:picLocks noChangeArrowheads="1" noChangeAspect="1"/>
+                    </pic:cNvPicPr>
+                  </pic:nvPicPr>
+                  <pic:blipFill>
+                    <a:blip r:embed="rId116"/>
+                    <a:stretch>
+                      <a:fillRect/>
+                    </a:stretch>
+                  </pic:blipFill>
+                  <pic:spPr bwMode="auto">
+                    <a:xfrm>
+                      <a:off x="0" y="0"/>
+                      <a:ext cx="5080000" cy="3810000"/>
+                    </a:xfrm>
+                    <a:prstGeom prst="rect">
+                      <a:avLst/>
+                    </a:prstGeom>
+                    <a:noFill/>
+                    <a:ln w="9525">
+                      <a:noFill/>
+                      <a:headEnd/>
+                      <a:tailEnd/>
+                    </a:ln>
+                  </pic:spPr>
+                </pic:pic>
+              </a:graphicData>
+            </a:graphic>
+          </wp:inline>
+        </w:drawing>
+      </w:r>
+    </w:p>
+    <w:bookmarkEnd w:id="117"/>
+    <w:bookmarkEnd w:id="118"/>
     <w:sectPr>
       <w:headerReference r:id="rId10" w:type="even"/>
       <w:headerReference r:id="rId9" w:type="default"/>
@@ -3161,7 +3526,19 @@
         <w:t xml:space="preserve"> </w:t>
       </w:r>
       <w:r>
-        <w:t xml:space="preserve">Všechny grafy byly vytvořeny pomocí plotly. Pro detailnější analýzu se může hodit udělat drag+drop výseč přímo v grafu (Zoom button), nebo odškrtnout některé z kategorií v legendě napravo. Double-clickem na kategorii v legendě je možné skrýt všechny kategorie až na tu vybranou kategorii. Pro reset je tam „Reset axes“ button.</w:t>
+        <w:t xml:space="preserve">Všechny grafy byly vytvořeny pomocí plotly.</w:t>
+      </w:r>
+      <w:r>
+        <w:t xml:space="preserve"> </w:t>
+      </w:r>
+      <w:r>
+        <w:t xml:space="preserve">Pro detailnější analýzu se může hodit udělat drag+drop výseč přímo v grafu (Zoom button), nebo odškrtnout některé z kategorií v legendě napravo. Double-clickem na kategorii v legendě je možné skrýt všechny kategorie až na tu vybranou kategorii.</w:t>
+      </w:r>
+      <w:r>
+        <w:t xml:space="preserve"> </w:t>
+      </w:r>
+      <w:r>
+        <w:t xml:space="preserve">Pro reset je tam „Reset axes“ button.</w:t>
       </w:r>
     </w:p>
   </w:footnote>
@@ -3237,11 +3614,17 @@
         <w:t xml:space="preserve"> </w:t>
       </w:r>
       <w:r>
-        <w:t xml:space="preserve">Graf A4 ukazuje reálné výdaje na platy státních úředníků mezi lety 2003 a 2020 v miliardách Kč a Graf A5 ukazuje to stejné v cenách roku 2020 a tedy očištěné o inflaci. ukazuje kumulovanou změnu reálných výdajů na platy státních úředníků 2003-2020. Nárůst výdajů na platy státních úředníků z části kopírují trend počtu státních úředníků a částečně také odráží ekonomický vývoj.</w:t>
+        <w:t xml:space="preserve">Graf A4 ukazuje reálné výdaje na platy státních úředníků mezi lety 2003 a 2020 v miliardách Kč a Graf A5 ukazuje to stejné v cenách roku 2020 a tedy očištěné o inflaci. ukazuje kumulovanou změnu reálných výdajů na platy státních úředníků 2003-2020.</w:t>
+      </w:r>
+      <w:r>
+        <w:t xml:space="preserve"> </w:t>
+      </w:r>
+      <w:r>
+        <w:t xml:space="preserve">Nárůst výdajů na platy státních úředníků z části kopírují trend počtu státních úředníků a částečně také odráží ekonomický vývoj.</w:t>
       </w:r>
     </w:p>
   </w:footnote>
-  <w:footnote w:id="100">
+  <w:footnote w:id="101">
     <w:p>
       <w:pPr>
         <w:pStyle w:val="FootnoteText"/>
@@ -3256,7 +3639,19 @@
         <w:t xml:space="preserve"> </w:t>
       </w:r>
       <w:r>
-        <w:t xml:space="preserve">Poznámky: Informace pro roky 1996-1998 a období před rokem 1995 nejsou dostupné online. Zdroj: Autoři na základě údajů Českého statistického úřadu ze Statistické ročenky pro jednotlivé roky. Pro tyto účely je veřejný sektor velmi široce definován a zahrnuje například obce a kraje nebo i veřejné finanční i nefinanční firmy.</w:t>
+        <w:t xml:space="preserve">Informace pro roky 1996-1998 a období před rokem 1995 nejsou dostupné online.</w:t>
+      </w:r>
+      <w:r>
+        <w:t xml:space="preserve"> </w:t>
+      </w:r>
+      <w:r>
+        <w:t xml:space="preserve">Zdroj: Autoři na základě údajů Českého statistického úřadu ze Statistické ročenky ČR, část 10A-3 (Trh práce) pro jednotlivé roky.</w:t>
+      </w:r>
+      <w:r>
+        <w:t xml:space="preserve"> </w:t>
+      </w:r>
+      <w:r>
+        <w:t xml:space="preserve">Pro tyto účely je veřejný sektor velmi široce definován a zahrnuje kromě samospráv i veřejné finanční a nefinanční firmy.</w:t>
       </w:r>
     </w:p>
   </w:footnote>

</xml_diff>